<commit_message>
Getting submission files ready
</commit_message>
<xml_diff>
--- a/ece506_hw1.docx
+++ b/ece506_hw1.docx
@@ -51,6 +51,19 @@
         </w:rPr>
       </w:pPr>
       <w:r>
+        <w:rPr/>
+      </w:r>
+    </w:p>
+    <w:p>
+      <w:pPr>
+        <w:pStyle w:val="Normal"/>
+        <w:spacing w:lineRule="auto" w:line="240" w:before="0" w:after="0"/>
+        <w:rPr>
+          <w:b/>
+          <w:b/>
+        </w:rPr>
+      </w:pPr>
+      <w:r>
         <w:rPr>
           <w:b/>
         </w:rPr>
@@ -93,6 +106,19 @@
         </w:rPr>
       </w:pPr>
       <w:r>
+        <w:rPr/>
+      </w:r>
+    </w:p>
+    <w:p>
+      <w:pPr>
+        <w:pStyle w:val="Normal"/>
+        <w:spacing w:lineRule="auto" w:line="240" w:before="0" w:after="0"/>
+        <w:rPr>
+          <w:b/>
+          <w:b/>
+        </w:rPr>
+      </w:pPr>
+      <w:r>
         <w:rPr>
           <w:b/>
         </w:rPr>
@@ -123,6 +149,19 @@
         <w:rPr>
           <w:b/>
         </w:rPr>
+      </w:r>
+    </w:p>
+    <w:p>
+      <w:pPr>
+        <w:pStyle w:val="Normal"/>
+        <w:spacing w:lineRule="auto" w:line="240" w:before="0" w:after="0"/>
+        <w:rPr>
+          <w:b/>
+          <w:b/>
+        </w:rPr>
+      </w:pPr>
+      <w:r>
+        <w:rPr/>
       </w:r>
     </w:p>
     <w:p>
@@ -194,7 +233,1894 @@
       </w:pPr>
       <w:r>
         <w:rPr/>
-        <w:t>WAVEFORM-1</w:t>
+      </w:r>
+    </w:p>
+    <w:p>
+      <w:pPr>
+        <w:pStyle w:val="ListParagraph"/>
+        <w:spacing w:lineRule="auto" w:line="240" w:before="0" w:after="0"/>
+        <w:rPr/>
+      </w:pPr>
+      <w:r>
+        <w:rPr/>
+      </w:r>
+    </w:p>
+    <w:p>
+      <w:pPr>
+        <w:pStyle w:val="ListParagraph"/>
+        <w:spacing w:lineRule="auto" w:line="240" w:before="0" w:after="0"/>
+        <w:rPr/>
+      </w:pPr>
+      <w:r>
+        <w:rPr/>
+      </w:r>
+    </w:p>
+    <w:p>
+      <w:pPr>
+        <w:pStyle w:val="ListParagraph"/>
+        <w:spacing w:lineRule="auto" w:line="240" w:before="0" w:after="0"/>
+        <w:rPr/>
+      </w:pPr>
+      <w:r>
+        <w:rPr/>
+      </w:r>
+    </w:p>
+    <w:p>
+      <w:pPr>
+        <w:pStyle w:val="ListParagraph"/>
+        <w:spacing w:lineRule="auto" w:line="240" w:before="0" w:after="0"/>
+        <w:rPr/>
+      </w:pPr>
+      <w:r>
+        <w:rPr/>
+      </w:r>
+    </w:p>
+    <w:p>
+      <w:pPr>
+        <w:pStyle w:val="ListParagraph"/>
+        <w:spacing w:lineRule="auto" w:line="240" w:before="0" w:after="0"/>
+        <w:rPr/>
+      </w:pPr>
+      <w:r>
+        <w:rPr/>
+      </w:r>
+    </w:p>
+    <w:p>
+      <w:pPr>
+        <w:pStyle w:val="ListParagraph"/>
+        <w:spacing w:lineRule="auto" w:line="240" w:before="0" w:after="0"/>
+        <w:rPr/>
+      </w:pPr>
+      <w:r>
+        <w:rPr/>
+      </w:r>
+    </w:p>
+    <w:p>
+      <w:pPr>
+        <w:pStyle w:val="ListParagraph"/>
+        <w:spacing w:lineRule="auto" w:line="240" w:before="0" w:after="0"/>
+        <w:rPr/>
+      </w:pPr>
+      <w:r>
+        <w:rPr/>
+      </w:r>
+    </w:p>
+    <w:p>
+      <w:pPr>
+        <w:pStyle w:val="ListParagraph"/>
+        <w:spacing w:lineRule="auto" w:line="240" w:before="0" w:after="0"/>
+        <w:rPr/>
+      </w:pPr>
+      <w:r>
+        <w:rPr/>
+      </w:r>
+    </w:p>
+    <w:p>
+      <w:pPr>
+        <w:pStyle w:val="ListParagraph"/>
+        <w:spacing w:lineRule="auto" w:line="240" w:before="0" w:after="0"/>
+        <w:rPr/>
+      </w:pPr>
+      <w:r>
+        <w:rPr/>
+      </w:r>
+    </w:p>
+    <w:p>
+      <w:pPr>
+        <w:pStyle w:val="ListParagraph"/>
+        <w:spacing w:lineRule="auto" w:line="240" w:before="0" w:after="0"/>
+        <w:rPr/>
+      </w:pPr>
+      <w:r>
+        <w:rPr/>
+      </w:r>
+    </w:p>
+    <w:p>
+      <w:pPr>
+        <w:pStyle w:val="ListParagraph"/>
+        <w:spacing w:lineRule="auto" w:line="240" w:before="0" w:after="0"/>
+        <w:rPr/>
+      </w:pPr>
+      <w:r>
+        <w:rPr/>
+      </w:r>
+    </w:p>
+    <w:p>
+      <w:pPr>
+        <w:pStyle w:val="ListParagraph"/>
+        <w:spacing w:lineRule="auto" w:line="240" w:before="0" w:after="0"/>
+        <w:rPr/>
+      </w:pPr>
+      <w:r>
+        <w:rPr/>
+      </w:r>
+    </w:p>
+    <w:p>
+      <w:pPr>
+        <w:pStyle w:val="ListParagraph"/>
+        <w:spacing w:lineRule="auto" w:line="240" w:before="0" w:after="0"/>
+        <w:rPr/>
+      </w:pPr>
+      <w:r>
+        <w:rPr/>
+      </w:r>
+    </w:p>
+    <w:p>
+      <w:pPr>
+        <w:pStyle w:val="ListParagraph"/>
+        <w:spacing w:lineRule="auto" w:line="240" w:before="0" w:after="0"/>
+        <w:rPr/>
+      </w:pPr>
+      <w:r>
+        <w:rPr/>
+      </w:r>
+    </w:p>
+    <w:p>
+      <w:pPr>
+        <w:pStyle w:val="ListParagraph"/>
+        <w:spacing w:lineRule="auto" w:line="240" w:before="0" w:after="0"/>
+        <w:rPr/>
+      </w:pPr>
+      <w:r>
+        <w:rPr/>
+      </w:r>
+    </w:p>
+    <w:p>
+      <w:pPr>
+        <w:pStyle w:val="ListParagraph"/>
+        <w:spacing w:lineRule="auto" w:line="240" w:before="0" w:after="0"/>
+        <w:rPr/>
+      </w:pPr>
+      <w:r>
+        <w:rPr/>
+      </w:r>
+    </w:p>
+    <w:p>
+      <w:pPr>
+        <w:pStyle w:val="ListParagraph"/>
+        <w:spacing w:lineRule="auto" w:line="240" w:before="0" w:after="0"/>
+        <w:rPr/>
+      </w:pPr>
+      <w:r>
+        <w:rPr/>
+      </w:r>
+    </w:p>
+    <w:p>
+      <w:pPr>
+        <w:pStyle w:val="ListParagraph"/>
+        <w:spacing w:lineRule="auto" w:line="240" w:before="0" w:after="0"/>
+        <w:rPr>
+          <w:b/>
+          <w:b/>
+          <w:bCs/>
+        </w:rPr>
+      </w:pPr>
+      <w:r>
+        <w:rPr>
+          <w:b/>
+          <w:bCs/>
+        </w:rPr>
+        <w:t>WAVEFORM-1-</w:t>
+      </w:r>
+      <w:r>
+        <w:rPr>
+          <w:b/>
+          <w:bCs/>
+        </w:rPr>
+        <w:t>1</w:t>
+      </w:r>
+    </w:p>
+    <w:p>
+      <w:pPr>
+        <w:pStyle w:val="ListParagraph"/>
+        <w:spacing w:lineRule="auto" w:line="240" w:before="0" w:after="0"/>
+        <w:rPr>
+          <w:b/>
+          <w:b/>
+          <w:bCs/>
+        </w:rPr>
+      </w:pPr>
+      <w:r>
+        <w:rPr>
+          <w:b/>
+          <w:bCs/>
+        </w:rPr>
+      </w:r>
+    </w:p>
+    <w:p>
+      <w:pPr>
+        <w:pStyle w:val="ListParagraph"/>
+        <w:spacing w:lineRule="auto" w:line="240" w:before="0" w:after="0"/>
+        <w:rPr>
+          <w:b/>
+          <w:b/>
+          <w:bCs/>
+        </w:rPr>
+      </w:pPr>
+      <w:r>
+        <w:rPr>
+          <w:b/>
+          <w:bCs/>
+        </w:rPr>
+        <w:drawing>
+          <wp:anchor behindDoc="0" distT="0" distB="0" distL="0" distR="0" simplePos="0" locked="0" layoutInCell="1" allowOverlap="1" relativeHeight="2">
+            <wp:simplePos x="0" y="0"/>
+            <wp:positionH relativeFrom="column">
+              <wp:align>center</wp:align>
+            </wp:positionH>
+            <wp:positionV relativeFrom="paragraph">
+              <wp:posOffset>635</wp:posOffset>
+            </wp:positionV>
+            <wp:extent cx="6984365" cy="4773930"/>
+            <wp:effectExtent l="0" t="0" r="0" b="0"/>
+            <wp:wrapSquare wrapText="largest"/>
+            <wp:docPr id="1" name="Image1" descr=""/>
+            <wp:cNvGraphicFramePr>
+              <a:graphicFrameLocks xmlns:a="http://schemas.openxmlformats.org/drawingml/2006/main" noChangeAspect="1"/>
+            </wp:cNvGraphicFramePr>
+            <a:graphic xmlns:a="http://schemas.openxmlformats.org/drawingml/2006/main">
+              <a:graphicData uri="http://schemas.openxmlformats.org/drawingml/2006/picture">
+                <pic:pic xmlns:pic="http://schemas.openxmlformats.org/drawingml/2006/picture">
+                  <pic:nvPicPr>
+                    <pic:cNvPr id="1" name="Image1" descr=""/>
+                    <pic:cNvPicPr>
+                      <a:picLocks noChangeAspect="1" noChangeArrowheads="1"/>
+                    </pic:cNvPicPr>
+                  </pic:nvPicPr>
+                  <pic:blipFill>
+                    <a:blip r:embed="rId2"/>
+                    <a:stretch>
+                      <a:fillRect/>
+                    </a:stretch>
+                  </pic:blipFill>
+                  <pic:spPr bwMode="auto">
+                    <a:xfrm>
+                      <a:off x="0" y="0"/>
+                      <a:ext cx="6984365" cy="4773930"/>
+                    </a:xfrm>
+                    <a:prstGeom prst="rect">
+                      <a:avLst/>
+                    </a:prstGeom>
+                  </pic:spPr>
+                </pic:pic>
+              </a:graphicData>
+            </a:graphic>
+          </wp:anchor>
+        </w:drawing>
+      </w:r>
+    </w:p>
+    <w:p>
+      <w:pPr>
+        <w:pStyle w:val="ListParagraph"/>
+        <w:spacing w:lineRule="auto" w:line="240" w:before="0" w:after="0"/>
+        <w:rPr>
+          <w:b/>
+          <w:b/>
+          <w:bCs/>
+        </w:rPr>
+      </w:pPr>
+      <w:r>
+        <w:rPr>
+          <w:b/>
+          <w:bCs/>
+        </w:rPr>
+      </w:r>
+    </w:p>
+    <w:p>
+      <w:pPr>
+        <w:pStyle w:val="ListParagraph"/>
+        <w:spacing w:lineRule="auto" w:line="240" w:before="0" w:after="0"/>
+        <w:rPr>
+          <w:b/>
+          <w:b/>
+          <w:bCs/>
+        </w:rPr>
+      </w:pPr>
+      <w:r>
+        <w:rPr>
+          <w:b/>
+          <w:bCs/>
+        </w:rPr>
+      </w:r>
+    </w:p>
+    <w:p>
+      <w:pPr>
+        <w:pStyle w:val="ListParagraph"/>
+        <w:spacing w:lineRule="auto" w:line="240" w:before="0" w:after="0"/>
+        <w:rPr>
+          <w:b/>
+          <w:b/>
+          <w:bCs/>
+        </w:rPr>
+      </w:pPr>
+      <w:r>
+        <w:rPr>
+          <w:b/>
+          <w:bCs/>
+        </w:rPr>
+      </w:r>
+    </w:p>
+    <w:p>
+      <w:pPr>
+        <w:pStyle w:val="ListParagraph"/>
+        <w:spacing w:lineRule="auto" w:line="240" w:before="0" w:after="0"/>
+        <w:rPr>
+          <w:b/>
+          <w:b/>
+          <w:bCs/>
+        </w:rPr>
+      </w:pPr>
+      <w:r>
+        <w:rPr>
+          <w:b/>
+          <w:bCs/>
+        </w:rPr>
+      </w:r>
+    </w:p>
+    <w:p>
+      <w:pPr>
+        <w:pStyle w:val="ListParagraph"/>
+        <w:spacing w:lineRule="auto" w:line="240" w:before="0" w:after="0"/>
+        <w:rPr>
+          <w:b/>
+          <w:b/>
+          <w:bCs/>
+        </w:rPr>
+      </w:pPr>
+      <w:r>
+        <w:rPr>
+          <w:b/>
+          <w:bCs/>
+        </w:rPr>
+      </w:r>
+    </w:p>
+    <w:p>
+      <w:pPr>
+        <w:pStyle w:val="ListParagraph"/>
+        <w:spacing w:lineRule="auto" w:line="240" w:before="0" w:after="0"/>
+        <w:rPr>
+          <w:b/>
+          <w:b/>
+          <w:bCs/>
+        </w:rPr>
+      </w:pPr>
+      <w:r>
+        <w:rPr>
+          <w:b/>
+          <w:bCs/>
+        </w:rPr>
+      </w:r>
+    </w:p>
+    <w:p>
+      <w:pPr>
+        <w:pStyle w:val="ListParagraph"/>
+        <w:spacing w:lineRule="auto" w:line="240" w:before="0" w:after="0"/>
+        <w:rPr>
+          <w:b/>
+          <w:b/>
+          <w:bCs/>
+        </w:rPr>
+      </w:pPr>
+      <w:r>
+        <w:rPr>
+          <w:b/>
+          <w:bCs/>
+        </w:rPr>
+      </w:r>
+    </w:p>
+    <w:p>
+      <w:pPr>
+        <w:pStyle w:val="ListParagraph"/>
+        <w:spacing w:lineRule="auto" w:line="240" w:before="0" w:after="0"/>
+        <w:rPr>
+          <w:b/>
+          <w:b/>
+          <w:bCs/>
+        </w:rPr>
+      </w:pPr>
+      <w:r>
+        <w:rPr>
+          <w:b/>
+          <w:bCs/>
+        </w:rPr>
+      </w:r>
+    </w:p>
+    <w:p>
+      <w:pPr>
+        <w:pStyle w:val="ListParagraph"/>
+        <w:spacing w:lineRule="auto" w:line="240" w:before="0" w:after="0"/>
+        <w:rPr>
+          <w:b/>
+          <w:b/>
+          <w:bCs/>
+        </w:rPr>
+      </w:pPr>
+      <w:r>
+        <w:rPr>
+          <w:b/>
+          <w:bCs/>
+        </w:rPr>
+      </w:r>
+    </w:p>
+    <w:p>
+      <w:pPr>
+        <w:pStyle w:val="ListParagraph"/>
+        <w:spacing w:lineRule="auto" w:line="240" w:before="0" w:after="0"/>
+        <w:rPr>
+          <w:b/>
+          <w:b/>
+          <w:bCs/>
+        </w:rPr>
+      </w:pPr>
+      <w:r>
+        <w:rPr>
+          <w:b/>
+          <w:bCs/>
+        </w:rPr>
+      </w:r>
+    </w:p>
+    <w:p>
+      <w:pPr>
+        <w:pStyle w:val="ListParagraph"/>
+        <w:spacing w:lineRule="auto" w:line="240" w:before="0" w:after="0"/>
+        <w:rPr>
+          <w:b/>
+          <w:b/>
+          <w:bCs/>
+        </w:rPr>
+      </w:pPr>
+      <w:r>
+        <w:rPr>
+          <w:b/>
+          <w:bCs/>
+        </w:rPr>
+      </w:r>
+    </w:p>
+    <w:p>
+      <w:pPr>
+        <w:pStyle w:val="ListParagraph"/>
+        <w:spacing w:lineRule="auto" w:line="240" w:before="0" w:after="0"/>
+        <w:rPr>
+          <w:b/>
+          <w:b/>
+          <w:bCs/>
+        </w:rPr>
+      </w:pPr>
+      <w:r>
+        <w:rPr>
+          <w:b/>
+          <w:bCs/>
+        </w:rPr>
+      </w:r>
+    </w:p>
+    <w:p>
+      <w:pPr>
+        <w:pStyle w:val="ListParagraph"/>
+        <w:spacing w:lineRule="auto" w:line="240" w:before="0" w:after="0"/>
+        <w:rPr>
+          <w:b/>
+          <w:b/>
+          <w:bCs/>
+        </w:rPr>
+      </w:pPr>
+      <w:r>
+        <w:rPr>
+          <w:b/>
+          <w:bCs/>
+        </w:rPr>
+      </w:r>
+    </w:p>
+    <w:p>
+      <w:pPr>
+        <w:pStyle w:val="ListParagraph"/>
+        <w:spacing w:lineRule="auto" w:line="240" w:before="0" w:after="0"/>
+        <w:rPr>
+          <w:b/>
+          <w:b/>
+          <w:bCs/>
+        </w:rPr>
+      </w:pPr>
+      <w:r>
+        <w:rPr>
+          <w:b/>
+          <w:bCs/>
+        </w:rPr>
+      </w:r>
+    </w:p>
+    <w:p>
+      <w:pPr>
+        <w:pStyle w:val="ListParagraph"/>
+        <w:spacing w:lineRule="auto" w:line="240" w:before="0" w:after="0"/>
+        <w:rPr>
+          <w:b/>
+          <w:b/>
+          <w:bCs/>
+        </w:rPr>
+      </w:pPr>
+      <w:r>
+        <w:rPr>
+          <w:b/>
+          <w:bCs/>
+        </w:rPr>
+      </w:r>
+    </w:p>
+    <w:p>
+      <w:pPr>
+        <w:pStyle w:val="ListParagraph"/>
+        <w:spacing w:lineRule="auto" w:line="240" w:before="0" w:after="0"/>
+        <w:rPr>
+          <w:b/>
+          <w:b/>
+          <w:bCs/>
+        </w:rPr>
+      </w:pPr>
+      <w:r>
+        <w:rPr>
+          <w:b/>
+          <w:bCs/>
+        </w:rPr>
+      </w:r>
+    </w:p>
+    <w:p>
+      <w:pPr>
+        <w:pStyle w:val="ListParagraph"/>
+        <w:spacing w:lineRule="auto" w:line="240" w:before="0" w:after="0"/>
+        <w:rPr>
+          <w:b/>
+          <w:b/>
+          <w:bCs/>
+        </w:rPr>
+      </w:pPr>
+      <w:r>
+        <w:rPr>
+          <w:b/>
+          <w:bCs/>
+        </w:rPr>
+      </w:r>
+    </w:p>
+    <w:p>
+      <w:pPr>
+        <w:pStyle w:val="ListParagraph"/>
+        <w:spacing w:lineRule="auto" w:line="240" w:before="0" w:after="0"/>
+        <w:rPr>
+          <w:b/>
+          <w:b/>
+          <w:bCs/>
+        </w:rPr>
+      </w:pPr>
+      <w:r>
+        <w:rPr>
+          <w:b/>
+          <w:bCs/>
+        </w:rPr>
+      </w:r>
+    </w:p>
+    <w:p>
+      <w:pPr>
+        <w:pStyle w:val="ListParagraph"/>
+        <w:spacing w:lineRule="auto" w:line="240" w:before="0" w:after="0"/>
+        <w:rPr>
+          <w:b/>
+          <w:b/>
+          <w:bCs/>
+        </w:rPr>
+      </w:pPr>
+      <w:r>
+        <w:rPr>
+          <w:b/>
+          <w:bCs/>
+        </w:rPr>
+      </w:r>
+    </w:p>
+    <w:p>
+      <w:pPr>
+        <w:pStyle w:val="ListParagraph"/>
+        <w:spacing w:lineRule="auto" w:line="240" w:before="0" w:after="0"/>
+        <w:rPr>
+          <w:b/>
+          <w:b/>
+          <w:bCs/>
+        </w:rPr>
+      </w:pPr>
+      <w:r>
+        <w:rPr>
+          <w:b/>
+          <w:bCs/>
+        </w:rPr>
+      </w:r>
+    </w:p>
+    <w:p>
+      <w:pPr>
+        <w:pStyle w:val="ListParagraph"/>
+        <w:spacing w:lineRule="auto" w:line="240" w:before="0" w:after="0"/>
+        <w:rPr>
+          <w:b/>
+          <w:b/>
+          <w:bCs/>
+        </w:rPr>
+      </w:pPr>
+      <w:r>
+        <w:rPr>
+          <w:b/>
+          <w:bCs/>
+        </w:rPr>
+      </w:r>
+    </w:p>
+    <w:p>
+      <w:pPr>
+        <w:pStyle w:val="ListParagraph"/>
+        <w:spacing w:lineRule="auto" w:line="240" w:before="0" w:after="0"/>
+        <w:rPr>
+          <w:b/>
+          <w:b/>
+          <w:bCs/>
+        </w:rPr>
+      </w:pPr>
+      <w:r>
+        <w:rPr>
+          <w:b/>
+          <w:bCs/>
+        </w:rPr>
+      </w:r>
+    </w:p>
+    <w:p>
+      <w:pPr>
+        <w:pStyle w:val="ListParagraph"/>
+        <w:spacing w:lineRule="auto" w:line="240" w:before="0" w:after="0"/>
+        <w:rPr>
+          <w:b/>
+          <w:b/>
+          <w:bCs/>
+        </w:rPr>
+      </w:pPr>
+      <w:r>
+        <w:rPr>
+          <w:b/>
+          <w:bCs/>
+        </w:rPr>
+      </w:r>
+    </w:p>
+    <w:p>
+      <w:pPr>
+        <w:pStyle w:val="ListParagraph"/>
+        <w:spacing w:lineRule="auto" w:line="240" w:before="0" w:after="0"/>
+        <w:rPr>
+          <w:b/>
+          <w:b/>
+          <w:bCs/>
+        </w:rPr>
+      </w:pPr>
+      <w:r>
+        <w:rPr>
+          <w:b/>
+          <w:bCs/>
+        </w:rPr>
+      </w:r>
+    </w:p>
+    <w:p>
+      <w:pPr>
+        <w:pStyle w:val="ListParagraph"/>
+        <w:spacing w:lineRule="auto" w:line="240" w:before="0" w:after="0"/>
+        <w:rPr>
+          <w:b/>
+          <w:b/>
+          <w:bCs/>
+        </w:rPr>
+      </w:pPr>
+      <w:r>
+        <w:rPr>
+          <w:b/>
+          <w:bCs/>
+        </w:rPr>
+      </w:r>
+    </w:p>
+    <w:p>
+      <w:pPr>
+        <w:pStyle w:val="ListParagraph"/>
+        <w:spacing w:lineRule="auto" w:line="240" w:before="0" w:after="0"/>
+        <w:rPr>
+          <w:b/>
+          <w:b/>
+          <w:bCs/>
+        </w:rPr>
+      </w:pPr>
+      <w:r>
+        <w:rPr>
+          <w:b/>
+          <w:bCs/>
+        </w:rPr>
+      </w:r>
+    </w:p>
+    <w:p>
+      <w:pPr>
+        <w:pStyle w:val="ListParagraph"/>
+        <w:spacing w:lineRule="auto" w:line="240" w:before="0" w:after="0"/>
+        <w:rPr>
+          <w:b/>
+          <w:b/>
+          <w:bCs/>
+        </w:rPr>
+      </w:pPr>
+      <w:r>
+        <w:rPr>
+          <w:b/>
+          <w:bCs/>
+        </w:rPr>
+      </w:r>
+    </w:p>
+    <w:p>
+      <w:pPr>
+        <w:pStyle w:val="ListParagraph"/>
+        <w:spacing w:lineRule="auto" w:line="240" w:before="0" w:after="0"/>
+        <w:rPr>
+          <w:b/>
+          <w:b/>
+          <w:bCs/>
+        </w:rPr>
+      </w:pPr>
+      <w:r>
+        <w:rPr>
+          <w:b/>
+          <w:bCs/>
+        </w:rPr>
+      </w:r>
+    </w:p>
+    <w:p>
+      <w:pPr>
+        <w:pStyle w:val="ListParagraph"/>
+        <w:spacing w:lineRule="auto" w:line="240" w:before="0" w:after="0"/>
+        <w:rPr>
+          <w:b/>
+          <w:b/>
+          <w:bCs/>
+        </w:rPr>
+      </w:pPr>
+      <w:r>
+        <w:rPr>
+          <w:b/>
+          <w:bCs/>
+        </w:rPr>
+      </w:r>
+    </w:p>
+    <w:p>
+      <w:pPr>
+        <w:pStyle w:val="ListParagraph"/>
+        <w:spacing w:lineRule="auto" w:line="240" w:before="0" w:after="0"/>
+        <w:rPr>
+          <w:b/>
+          <w:b/>
+          <w:bCs/>
+        </w:rPr>
+      </w:pPr>
+      <w:r>
+        <w:rPr>
+          <w:b/>
+          <w:bCs/>
+        </w:rPr>
+      </w:r>
+    </w:p>
+    <w:p>
+      <w:pPr>
+        <w:pStyle w:val="ListParagraph"/>
+        <w:spacing w:lineRule="auto" w:line="240" w:before="0" w:after="0"/>
+        <w:rPr>
+          <w:b/>
+          <w:b/>
+          <w:bCs/>
+        </w:rPr>
+      </w:pPr>
+      <w:r>
+        <w:rPr>
+          <w:b/>
+          <w:bCs/>
+        </w:rPr>
+        <w:t>WAVEFORM-1-2</w:t>
+      </w:r>
+    </w:p>
+    <w:p>
+      <w:pPr>
+        <w:pStyle w:val="ListParagraph"/>
+        <w:spacing w:lineRule="auto" w:line="240" w:before="0" w:after="0"/>
+        <w:rPr>
+          <w:b/>
+          <w:b/>
+          <w:bCs/>
+        </w:rPr>
+      </w:pPr>
+      <w:r>
+        <w:rPr>
+          <w:b/>
+          <w:bCs/>
+        </w:rPr>
+      </w:r>
+    </w:p>
+    <w:p>
+      <w:pPr>
+        <w:pStyle w:val="ListParagraph"/>
+        <w:spacing w:lineRule="auto" w:line="240" w:before="0" w:after="0"/>
+        <w:rPr>
+          <w:b/>
+          <w:b/>
+          <w:bCs/>
+        </w:rPr>
+      </w:pPr>
+      <w:r>
+        <w:rPr>
+          <w:b/>
+          <w:bCs/>
+        </w:rPr>
+      </w:r>
+    </w:p>
+    <w:p>
+      <w:pPr>
+        <w:pStyle w:val="ListParagraph"/>
+        <w:spacing w:lineRule="auto" w:line="240" w:before="0" w:after="0"/>
+        <w:rPr>
+          <w:b/>
+          <w:b/>
+          <w:bCs/>
+        </w:rPr>
+      </w:pPr>
+      <w:r>
+        <w:rPr>
+          <w:b/>
+          <w:bCs/>
+        </w:rPr>
+        <w:drawing>
+          <wp:anchor behindDoc="0" distT="0" distB="0" distL="0" distR="0" simplePos="0" locked="0" layoutInCell="1" allowOverlap="1" relativeHeight="3">
+            <wp:simplePos x="0" y="0"/>
+            <wp:positionH relativeFrom="column">
+              <wp:align>center</wp:align>
+            </wp:positionH>
+            <wp:positionV relativeFrom="paragraph">
+              <wp:posOffset>635</wp:posOffset>
+            </wp:positionV>
+            <wp:extent cx="6808470" cy="4691380"/>
+            <wp:effectExtent l="0" t="0" r="0" b="0"/>
+            <wp:wrapSquare wrapText="largest"/>
+            <wp:docPr id="2" name="Image2" descr=""/>
+            <wp:cNvGraphicFramePr>
+              <a:graphicFrameLocks xmlns:a="http://schemas.openxmlformats.org/drawingml/2006/main" noChangeAspect="1"/>
+            </wp:cNvGraphicFramePr>
+            <a:graphic xmlns:a="http://schemas.openxmlformats.org/drawingml/2006/main">
+              <a:graphicData uri="http://schemas.openxmlformats.org/drawingml/2006/picture">
+                <pic:pic xmlns:pic="http://schemas.openxmlformats.org/drawingml/2006/picture">
+                  <pic:nvPicPr>
+                    <pic:cNvPr id="2" name="Image2" descr=""/>
+                    <pic:cNvPicPr>
+                      <a:picLocks noChangeAspect="1" noChangeArrowheads="1"/>
+                    </pic:cNvPicPr>
+                  </pic:nvPicPr>
+                  <pic:blipFill>
+                    <a:blip r:embed="rId3"/>
+                    <a:stretch>
+                      <a:fillRect/>
+                    </a:stretch>
+                  </pic:blipFill>
+                  <pic:spPr bwMode="auto">
+                    <a:xfrm>
+                      <a:off x="0" y="0"/>
+                      <a:ext cx="6808470" cy="4691380"/>
+                    </a:xfrm>
+                    <a:prstGeom prst="rect">
+                      <a:avLst/>
+                    </a:prstGeom>
+                  </pic:spPr>
+                </pic:pic>
+              </a:graphicData>
+            </a:graphic>
+          </wp:anchor>
+        </w:drawing>
+      </w:r>
+    </w:p>
+    <w:p>
+      <w:pPr>
+        <w:pStyle w:val="ListParagraph"/>
+        <w:spacing w:lineRule="auto" w:line="240" w:before="0" w:after="0"/>
+        <w:rPr/>
+      </w:pPr>
+      <w:r>
+        <w:rPr/>
+      </w:r>
+    </w:p>
+    <w:p>
+      <w:pPr>
+        <w:pStyle w:val="ListParagraph"/>
+        <w:spacing w:lineRule="auto" w:line="240" w:before="0" w:after="0"/>
+        <w:rPr/>
+      </w:pPr>
+      <w:r>
+        <w:rPr/>
+      </w:r>
+    </w:p>
+    <w:p>
+      <w:pPr>
+        <w:pStyle w:val="ListParagraph"/>
+        <w:spacing w:lineRule="auto" w:line="240" w:before="0" w:after="0"/>
+        <w:rPr/>
+      </w:pPr>
+      <w:r>
+        <w:rPr/>
+      </w:r>
+    </w:p>
+    <w:p>
+      <w:pPr>
+        <w:pStyle w:val="ListParagraph"/>
+        <w:spacing w:lineRule="auto" w:line="240" w:before="0" w:after="0"/>
+        <w:rPr/>
+      </w:pPr>
+      <w:r>
+        <w:rPr/>
+      </w:r>
+    </w:p>
+    <w:p>
+      <w:pPr>
+        <w:pStyle w:val="ListParagraph"/>
+        <w:spacing w:lineRule="auto" w:line="240" w:before="0" w:after="0"/>
+        <w:rPr/>
+      </w:pPr>
+      <w:r>
+        <w:rPr/>
+      </w:r>
+    </w:p>
+    <w:p>
+      <w:pPr>
+        <w:pStyle w:val="ListParagraph"/>
+        <w:spacing w:lineRule="auto" w:line="240" w:before="0" w:after="0"/>
+        <w:rPr/>
+      </w:pPr>
+      <w:r>
+        <w:rPr/>
+      </w:r>
+    </w:p>
+    <w:p>
+      <w:pPr>
+        <w:pStyle w:val="ListParagraph"/>
+        <w:spacing w:lineRule="auto" w:line="240" w:before="0" w:after="0"/>
+        <w:rPr/>
+      </w:pPr>
+      <w:r>
+        <w:rPr/>
+      </w:r>
+    </w:p>
+    <w:p>
+      <w:pPr>
+        <w:pStyle w:val="ListParagraph"/>
+        <w:spacing w:lineRule="auto" w:line="240" w:before="0" w:after="0"/>
+        <w:rPr/>
+      </w:pPr>
+      <w:r>
+        <w:rPr/>
+      </w:r>
+    </w:p>
+    <w:p>
+      <w:pPr>
+        <w:pStyle w:val="ListParagraph"/>
+        <w:spacing w:lineRule="auto" w:line="240" w:before="0" w:after="0"/>
+        <w:rPr/>
+      </w:pPr>
+      <w:r>
+        <w:rPr/>
+      </w:r>
+    </w:p>
+    <w:p>
+      <w:pPr>
+        <w:pStyle w:val="ListParagraph"/>
+        <w:spacing w:lineRule="auto" w:line="240" w:before="0" w:after="0"/>
+        <w:rPr/>
+      </w:pPr>
+      <w:r>
+        <w:rPr/>
+      </w:r>
+    </w:p>
+    <w:p>
+      <w:pPr>
+        <w:pStyle w:val="ListParagraph"/>
+        <w:spacing w:lineRule="auto" w:line="240" w:before="0" w:after="0"/>
+        <w:rPr/>
+      </w:pPr>
+      <w:r>
+        <w:rPr/>
+      </w:r>
+    </w:p>
+    <w:p>
+      <w:pPr>
+        <w:pStyle w:val="ListParagraph"/>
+        <w:spacing w:lineRule="auto" w:line="240" w:before="0" w:after="0"/>
+        <w:rPr/>
+      </w:pPr>
+      <w:r>
+        <w:rPr/>
+      </w:r>
+    </w:p>
+    <w:p>
+      <w:pPr>
+        <w:pStyle w:val="ListParagraph"/>
+        <w:spacing w:lineRule="auto" w:line="240" w:before="0" w:after="0"/>
+        <w:rPr/>
+      </w:pPr>
+      <w:r>
+        <w:rPr/>
+      </w:r>
+    </w:p>
+    <w:p>
+      <w:pPr>
+        <w:pStyle w:val="ListParagraph"/>
+        <w:spacing w:lineRule="auto" w:line="240" w:before="0" w:after="0"/>
+        <w:rPr/>
+      </w:pPr>
+      <w:r>
+        <w:rPr/>
+      </w:r>
+    </w:p>
+    <w:p>
+      <w:pPr>
+        <w:pStyle w:val="ListParagraph"/>
+        <w:spacing w:lineRule="auto" w:line="240" w:before="0" w:after="0"/>
+        <w:rPr/>
+      </w:pPr>
+      <w:r>
+        <w:rPr/>
+      </w:r>
+    </w:p>
+    <w:p>
+      <w:pPr>
+        <w:pStyle w:val="ListParagraph"/>
+        <w:spacing w:lineRule="auto" w:line="240" w:before="0" w:after="0"/>
+        <w:rPr/>
+      </w:pPr>
+      <w:r>
+        <w:rPr/>
+      </w:r>
+    </w:p>
+    <w:p>
+      <w:pPr>
+        <w:pStyle w:val="ListParagraph"/>
+        <w:spacing w:lineRule="auto" w:line="240" w:before="0" w:after="0"/>
+        <w:rPr/>
+      </w:pPr>
+      <w:r>
+        <w:rPr/>
+      </w:r>
+    </w:p>
+    <w:p>
+      <w:pPr>
+        <w:pStyle w:val="ListParagraph"/>
+        <w:spacing w:lineRule="auto" w:line="240" w:before="0" w:after="0"/>
+        <w:rPr/>
+      </w:pPr>
+      <w:r>
+        <w:rPr/>
+      </w:r>
+    </w:p>
+    <w:p>
+      <w:pPr>
+        <w:pStyle w:val="ListParagraph"/>
+        <w:spacing w:lineRule="auto" w:line="240" w:before="0" w:after="0"/>
+        <w:rPr/>
+      </w:pPr>
+      <w:r>
+        <w:rPr/>
+      </w:r>
+    </w:p>
+    <w:p>
+      <w:pPr>
+        <w:pStyle w:val="ListParagraph"/>
+        <w:spacing w:lineRule="auto" w:line="240" w:before="0" w:after="0"/>
+        <w:rPr/>
+      </w:pPr>
+      <w:r>
+        <w:rPr/>
+      </w:r>
+    </w:p>
+    <w:p>
+      <w:pPr>
+        <w:pStyle w:val="ListParagraph"/>
+        <w:spacing w:lineRule="auto" w:line="240" w:before="0" w:after="0"/>
+        <w:rPr/>
+      </w:pPr>
+      <w:r>
+        <w:rPr/>
+      </w:r>
+    </w:p>
+    <w:p>
+      <w:pPr>
+        <w:pStyle w:val="ListParagraph"/>
+        <w:spacing w:lineRule="auto" w:line="240" w:before="0" w:after="0"/>
+        <w:rPr/>
+      </w:pPr>
+      <w:r>
+        <w:rPr/>
+      </w:r>
+    </w:p>
+    <w:p>
+      <w:pPr>
+        <w:pStyle w:val="ListParagraph"/>
+        <w:spacing w:lineRule="auto" w:line="240" w:before="0" w:after="0"/>
+        <w:rPr/>
+      </w:pPr>
+      <w:r>
+        <w:rPr/>
+      </w:r>
+    </w:p>
+    <w:p>
+      <w:pPr>
+        <w:pStyle w:val="ListParagraph"/>
+        <w:spacing w:lineRule="auto" w:line="240" w:before="0" w:after="0"/>
+        <w:rPr/>
+      </w:pPr>
+      <w:r>
+        <w:rPr/>
+      </w:r>
+    </w:p>
+    <w:p>
+      <w:pPr>
+        <w:pStyle w:val="ListParagraph"/>
+        <w:spacing w:lineRule="auto" w:line="240" w:before="0" w:after="0"/>
+        <w:rPr/>
+      </w:pPr>
+      <w:r>
+        <w:rPr/>
+      </w:r>
+    </w:p>
+    <w:p>
+      <w:pPr>
+        <w:pStyle w:val="ListParagraph"/>
+        <w:spacing w:lineRule="auto" w:line="240" w:before="0" w:after="0"/>
+        <w:rPr/>
+      </w:pPr>
+      <w:r>
+        <w:rPr/>
+      </w:r>
+    </w:p>
+    <w:p>
+      <w:pPr>
+        <w:pStyle w:val="ListParagraph"/>
+        <w:spacing w:lineRule="auto" w:line="240" w:before="0" w:after="0"/>
+        <w:rPr/>
+      </w:pPr>
+      <w:r>
+        <w:rPr/>
+      </w:r>
+    </w:p>
+    <w:p>
+      <w:pPr>
+        <w:pStyle w:val="ListParagraph"/>
+        <w:numPr>
+          <w:ilvl w:val="0"/>
+          <w:numId w:val="0"/>
+        </w:numPr>
+        <w:spacing w:lineRule="auto" w:line="240" w:before="0" w:after="0"/>
+        <w:ind w:left="1440" w:hanging="0"/>
+        <w:rPr/>
+      </w:pPr>
+      <w:r>
+        <w:rPr/>
+      </w:r>
+    </w:p>
+    <w:p>
+      <w:pPr>
+        <w:pStyle w:val="ListParagraph"/>
+        <w:spacing w:lineRule="auto" w:line="240" w:before="0" w:after="0"/>
+        <w:rPr/>
+      </w:pPr>
+      <w:r>
+        <w:rPr/>
+      </w:r>
+    </w:p>
+    <w:p>
+      <w:pPr>
+        <w:pStyle w:val="ListParagraph"/>
+        <w:spacing w:lineRule="auto" w:line="240" w:before="0" w:after="0"/>
+        <w:rPr/>
+      </w:pPr>
+      <w:r>
+        <w:rPr/>
+      </w:r>
+    </w:p>
+    <w:p>
+      <w:pPr>
+        <w:pStyle w:val="ListParagraph"/>
+        <w:spacing w:lineRule="auto" w:line="240" w:before="0" w:after="0"/>
+        <w:rPr/>
+      </w:pPr>
+      <w:r>
+        <w:rPr/>
+      </w:r>
+    </w:p>
+    <w:p>
+      <w:pPr>
+        <w:pStyle w:val="ListParagraph"/>
+        <w:spacing w:lineRule="auto" w:line="240" w:before="0" w:after="0"/>
+        <w:rPr/>
+      </w:pPr>
+      <w:r>
+        <w:rPr/>
+      </w:r>
+    </w:p>
+    <w:p>
+      <w:pPr>
+        <w:pStyle w:val="ListParagraph"/>
+        <w:spacing w:lineRule="auto" w:line="240" w:before="0" w:after="0"/>
+        <w:rPr>
+          <w:b/>
+          <w:b/>
+          <w:bCs/>
+        </w:rPr>
+      </w:pPr>
+      <w:r>
+        <w:rPr>
+          <w:b/>
+          <w:bCs/>
+        </w:rPr>
+        <w:t>WAVEFORM-1-</w:t>
+      </w:r>
+      <w:r>
+        <w:rPr>
+          <w:b/>
+          <w:bCs/>
+        </w:rPr>
+        <w:t>3</w:t>
+      </w:r>
+    </w:p>
+    <w:p>
+      <w:pPr>
+        <w:pStyle w:val="ListParagraph"/>
+        <w:spacing w:lineRule="auto" w:line="240" w:before="0" w:after="0"/>
+        <w:rPr>
+          <w:b/>
+          <w:b/>
+          <w:bCs/>
+        </w:rPr>
+      </w:pPr>
+      <w:r>
+        <w:rPr>
+          <w:b/>
+          <w:bCs/>
+        </w:rPr>
+      </w:r>
+    </w:p>
+    <w:p>
+      <w:pPr>
+        <w:pStyle w:val="ListParagraph"/>
+        <w:spacing w:lineRule="auto" w:line="240" w:before="0" w:after="0"/>
+        <w:rPr>
+          <w:b/>
+          <w:b/>
+          <w:bCs/>
+        </w:rPr>
+      </w:pPr>
+      <w:r>
+        <w:rPr>
+          <w:b/>
+          <w:bCs/>
+        </w:rPr>
+        <w:drawing>
+          <wp:anchor behindDoc="0" distT="0" distB="0" distL="0" distR="0" simplePos="0" locked="0" layoutInCell="1" allowOverlap="1" relativeHeight="4">
+            <wp:simplePos x="0" y="0"/>
+            <wp:positionH relativeFrom="column">
+              <wp:align>center</wp:align>
+            </wp:positionH>
+            <wp:positionV relativeFrom="paragraph">
+              <wp:posOffset>635</wp:posOffset>
+            </wp:positionV>
+            <wp:extent cx="7023735" cy="4821555"/>
+            <wp:effectExtent l="0" t="0" r="0" b="0"/>
+            <wp:wrapSquare wrapText="largest"/>
+            <wp:docPr id="3" name="Image3" descr=""/>
+            <wp:cNvGraphicFramePr>
+              <a:graphicFrameLocks xmlns:a="http://schemas.openxmlformats.org/drawingml/2006/main" noChangeAspect="1"/>
+            </wp:cNvGraphicFramePr>
+            <a:graphic xmlns:a="http://schemas.openxmlformats.org/drawingml/2006/main">
+              <a:graphicData uri="http://schemas.openxmlformats.org/drawingml/2006/picture">
+                <pic:pic xmlns:pic="http://schemas.openxmlformats.org/drawingml/2006/picture">
+                  <pic:nvPicPr>
+                    <pic:cNvPr id="3" name="Image3" descr=""/>
+                    <pic:cNvPicPr>
+                      <a:picLocks noChangeAspect="1" noChangeArrowheads="1"/>
+                    </pic:cNvPicPr>
+                  </pic:nvPicPr>
+                  <pic:blipFill>
+                    <a:blip r:embed="rId4"/>
+                    <a:stretch>
+                      <a:fillRect/>
+                    </a:stretch>
+                  </pic:blipFill>
+                  <pic:spPr bwMode="auto">
+                    <a:xfrm>
+                      <a:off x="0" y="0"/>
+                      <a:ext cx="7023735" cy="4821555"/>
+                    </a:xfrm>
+                    <a:prstGeom prst="rect">
+                      <a:avLst/>
+                    </a:prstGeom>
+                  </pic:spPr>
+                </pic:pic>
+              </a:graphicData>
+            </a:graphic>
+          </wp:anchor>
+        </w:drawing>
+      </w:r>
+    </w:p>
+    <w:p>
+      <w:pPr>
+        <w:pStyle w:val="ListParagraph"/>
+        <w:spacing w:lineRule="auto" w:line="240" w:before="0" w:after="0"/>
+        <w:rPr>
+          <w:b/>
+          <w:b/>
+          <w:bCs/>
+        </w:rPr>
+      </w:pPr>
+      <w:r>
+        <w:rPr>
+          <w:b/>
+          <w:bCs/>
+        </w:rPr>
+      </w:r>
+    </w:p>
+    <w:p>
+      <w:pPr>
+        <w:pStyle w:val="ListParagraph"/>
+        <w:spacing w:lineRule="auto" w:line="240" w:before="0" w:after="0"/>
+        <w:rPr>
+          <w:b/>
+          <w:b/>
+          <w:bCs/>
+        </w:rPr>
+      </w:pPr>
+      <w:r>
+        <w:rPr>
+          <w:b/>
+          <w:bCs/>
+        </w:rPr>
+      </w:r>
+    </w:p>
+    <w:p>
+      <w:pPr>
+        <w:pStyle w:val="ListParagraph"/>
+        <w:spacing w:lineRule="auto" w:line="240" w:before="0" w:after="0"/>
+        <w:rPr>
+          <w:b/>
+          <w:b/>
+          <w:bCs/>
+        </w:rPr>
+      </w:pPr>
+      <w:r>
+        <w:rPr>
+          <w:b/>
+          <w:bCs/>
+        </w:rPr>
+      </w:r>
+    </w:p>
+    <w:p>
+      <w:pPr>
+        <w:pStyle w:val="ListParagraph"/>
+        <w:spacing w:lineRule="auto" w:line="240" w:before="0" w:after="0"/>
+        <w:rPr>
+          <w:b/>
+          <w:b/>
+          <w:bCs/>
+        </w:rPr>
+      </w:pPr>
+      <w:r>
+        <w:rPr>
+          <w:b/>
+          <w:bCs/>
+        </w:rPr>
+      </w:r>
+    </w:p>
+    <w:p>
+      <w:pPr>
+        <w:pStyle w:val="ListParagraph"/>
+        <w:spacing w:lineRule="auto" w:line="240" w:before="0" w:after="0"/>
+        <w:rPr>
+          <w:b/>
+          <w:b/>
+          <w:bCs/>
+        </w:rPr>
+      </w:pPr>
+      <w:r>
+        <w:rPr>
+          <w:b/>
+          <w:bCs/>
+        </w:rPr>
+      </w:r>
+    </w:p>
+    <w:p>
+      <w:pPr>
+        <w:pStyle w:val="ListParagraph"/>
+        <w:spacing w:lineRule="auto" w:line="240" w:before="0" w:after="0"/>
+        <w:rPr>
+          <w:b/>
+          <w:b/>
+          <w:bCs/>
+        </w:rPr>
+      </w:pPr>
+      <w:r>
+        <w:rPr>
+          <w:b/>
+          <w:bCs/>
+        </w:rPr>
+      </w:r>
+    </w:p>
+    <w:p>
+      <w:pPr>
+        <w:pStyle w:val="ListParagraph"/>
+        <w:spacing w:lineRule="auto" w:line="240" w:before="0" w:after="0"/>
+        <w:rPr>
+          <w:b/>
+          <w:b/>
+          <w:bCs/>
+        </w:rPr>
+      </w:pPr>
+      <w:r>
+        <w:rPr>
+          <w:b/>
+          <w:bCs/>
+        </w:rPr>
+      </w:r>
+    </w:p>
+    <w:p>
+      <w:pPr>
+        <w:pStyle w:val="ListParagraph"/>
+        <w:spacing w:lineRule="auto" w:line="240" w:before="0" w:after="0"/>
+        <w:rPr>
+          <w:b/>
+          <w:b/>
+          <w:bCs/>
+        </w:rPr>
+      </w:pPr>
+      <w:r>
+        <w:rPr>
+          <w:b/>
+          <w:bCs/>
+        </w:rPr>
+      </w:r>
+    </w:p>
+    <w:p>
+      <w:pPr>
+        <w:pStyle w:val="ListParagraph"/>
+        <w:spacing w:lineRule="auto" w:line="240" w:before="0" w:after="0"/>
+        <w:rPr>
+          <w:b/>
+          <w:b/>
+          <w:bCs/>
+        </w:rPr>
+      </w:pPr>
+      <w:r>
+        <w:rPr>
+          <w:b/>
+          <w:bCs/>
+        </w:rPr>
+      </w:r>
+    </w:p>
+    <w:p>
+      <w:pPr>
+        <w:pStyle w:val="ListParagraph"/>
+        <w:spacing w:lineRule="auto" w:line="240" w:before="0" w:after="0"/>
+        <w:rPr>
+          <w:b/>
+          <w:b/>
+          <w:bCs/>
+        </w:rPr>
+      </w:pPr>
+      <w:r>
+        <w:rPr>
+          <w:b/>
+          <w:bCs/>
+        </w:rPr>
+      </w:r>
+    </w:p>
+    <w:p>
+      <w:pPr>
+        <w:pStyle w:val="ListParagraph"/>
+        <w:spacing w:lineRule="auto" w:line="240" w:before="0" w:after="0"/>
+        <w:rPr>
+          <w:b/>
+          <w:b/>
+          <w:bCs/>
+        </w:rPr>
+      </w:pPr>
+      <w:r>
+        <w:rPr>
+          <w:b/>
+          <w:bCs/>
+        </w:rPr>
+      </w:r>
+    </w:p>
+    <w:p>
+      <w:pPr>
+        <w:pStyle w:val="ListParagraph"/>
+        <w:spacing w:lineRule="auto" w:line="240" w:before="0" w:after="0"/>
+        <w:rPr>
+          <w:b/>
+          <w:b/>
+          <w:bCs/>
+        </w:rPr>
+      </w:pPr>
+      <w:r>
+        <w:rPr>
+          <w:b/>
+          <w:bCs/>
+        </w:rPr>
+      </w:r>
+    </w:p>
+    <w:p>
+      <w:pPr>
+        <w:pStyle w:val="ListParagraph"/>
+        <w:spacing w:lineRule="auto" w:line="240" w:before="0" w:after="0"/>
+        <w:rPr>
+          <w:b/>
+          <w:b/>
+          <w:bCs/>
+        </w:rPr>
+      </w:pPr>
+      <w:r>
+        <w:rPr>
+          <w:b/>
+          <w:bCs/>
+        </w:rPr>
+      </w:r>
+    </w:p>
+    <w:p>
+      <w:pPr>
+        <w:pStyle w:val="ListParagraph"/>
+        <w:spacing w:lineRule="auto" w:line="240" w:before="0" w:after="0"/>
+        <w:rPr>
+          <w:b/>
+          <w:b/>
+          <w:bCs/>
+        </w:rPr>
+      </w:pPr>
+      <w:r>
+        <w:rPr>
+          <w:b/>
+          <w:bCs/>
+        </w:rPr>
+      </w:r>
+    </w:p>
+    <w:p>
+      <w:pPr>
+        <w:pStyle w:val="ListParagraph"/>
+        <w:spacing w:lineRule="auto" w:line="240" w:before="0" w:after="0"/>
+        <w:rPr>
+          <w:b/>
+          <w:b/>
+          <w:bCs/>
+        </w:rPr>
+      </w:pPr>
+      <w:r>
+        <w:rPr>
+          <w:b/>
+          <w:bCs/>
+        </w:rPr>
+      </w:r>
+    </w:p>
+    <w:p>
+      <w:pPr>
+        <w:pStyle w:val="ListParagraph"/>
+        <w:spacing w:lineRule="auto" w:line="240" w:before="0" w:after="0"/>
+        <w:rPr>
+          <w:b/>
+          <w:b/>
+          <w:bCs/>
+        </w:rPr>
+      </w:pPr>
+      <w:r>
+        <w:rPr>
+          <w:b/>
+          <w:bCs/>
+        </w:rPr>
+      </w:r>
+    </w:p>
+    <w:p>
+      <w:pPr>
+        <w:pStyle w:val="ListParagraph"/>
+        <w:spacing w:lineRule="auto" w:line="240" w:before="0" w:after="0"/>
+        <w:rPr>
+          <w:b/>
+          <w:b/>
+          <w:bCs/>
+        </w:rPr>
+      </w:pPr>
+      <w:r>
+        <w:rPr>
+          <w:b/>
+          <w:bCs/>
+        </w:rPr>
+      </w:r>
+    </w:p>
+    <w:p>
+      <w:pPr>
+        <w:pStyle w:val="ListParagraph"/>
+        <w:spacing w:lineRule="auto" w:line="240" w:before="0" w:after="0"/>
+        <w:rPr>
+          <w:b/>
+          <w:b/>
+          <w:bCs/>
+        </w:rPr>
+      </w:pPr>
+      <w:r>
+        <w:rPr>
+          <w:b/>
+          <w:bCs/>
+        </w:rPr>
+      </w:r>
+    </w:p>
+    <w:p>
+      <w:pPr>
+        <w:pStyle w:val="ListParagraph"/>
+        <w:spacing w:lineRule="auto" w:line="240" w:before="0" w:after="0"/>
+        <w:rPr>
+          <w:b/>
+          <w:b/>
+          <w:bCs/>
+        </w:rPr>
+      </w:pPr>
+      <w:r>
+        <w:rPr>
+          <w:b/>
+          <w:bCs/>
+        </w:rPr>
+      </w:r>
+    </w:p>
+    <w:p>
+      <w:pPr>
+        <w:pStyle w:val="ListParagraph"/>
+        <w:spacing w:lineRule="auto" w:line="240" w:before="0" w:after="0"/>
+        <w:rPr>
+          <w:b/>
+          <w:b/>
+          <w:bCs/>
+        </w:rPr>
+      </w:pPr>
+      <w:r>
+        <w:rPr>
+          <w:b/>
+          <w:bCs/>
+        </w:rPr>
+      </w:r>
+    </w:p>
+    <w:p>
+      <w:pPr>
+        <w:pStyle w:val="ListParagraph"/>
+        <w:spacing w:lineRule="auto" w:line="240" w:before="0" w:after="0"/>
+        <w:rPr>
+          <w:b/>
+          <w:b/>
+          <w:bCs/>
+        </w:rPr>
+      </w:pPr>
+      <w:r>
+        <w:rPr>
+          <w:b/>
+          <w:bCs/>
+        </w:rPr>
+      </w:r>
+    </w:p>
+    <w:p>
+      <w:pPr>
+        <w:pStyle w:val="ListParagraph"/>
+        <w:spacing w:lineRule="auto" w:line="240" w:before="0" w:after="0"/>
+        <w:rPr>
+          <w:b/>
+          <w:b/>
+          <w:bCs/>
+        </w:rPr>
+      </w:pPr>
+      <w:r>
+        <w:rPr>
+          <w:b/>
+          <w:bCs/>
+        </w:rPr>
+      </w:r>
+    </w:p>
+    <w:p>
+      <w:pPr>
+        <w:pStyle w:val="ListParagraph"/>
+        <w:spacing w:lineRule="auto" w:line="240" w:before="0" w:after="0"/>
+        <w:rPr>
+          <w:b/>
+          <w:b/>
+          <w:bCs/>
+        </w:rPr>
+      </w:pPr>
+      <w:r>
+        <w:rPr>
+          <w:b/>
+          <w:bCs/>
+        </w:rPr>
+      </w:r>
+    </w:p>
+    <w:p>
+      <w:pPr>
+        <w:pStyle w:val="ListParagraph"/>
+        <w:spacing w:lineRule="auto" w:line="240" w:before="0" w:after="0"/>
+        <w:rPr>
+          <w:b/>
+          <w:b/>
+          <w:bCs/>
+        </w:rPr>
+      </w:pPr>
+      <w:r>
+        <w:rPr>
+          <w:b/>
+          <w:bCs/>
+        </w:rPr>
+      </w:r>
+    </w:p>
+    <w:p>
+      <w:pPr>
+        <w:pStyle w:val="ListParagraph"/>
+        <w:spacing w:lineRule="auto" w:line="240" w:before="0" w:after="0"/>
+        <w:rPr>
+          <w:b/>
+          <w:b/>
+          <w:bCs/>
+        </w:rPr>
+      </w:pPr>
+      <w:r>
+        <w:rPr>
+          <w:b/>
+          <w:bCs/>
+        </w:rPr>
+      </w:r>
+    </w:p>
+    <w:p>
+      <w:pPr>
+        <w:pStyle w:val="ListParagraph"/>
+        <w:spacing w:lineRule="auto" w:line="240" w:before="0" w:after="0"/>
+        <w:rPr>
+          <w:b/>
+          <w:b/>
+          <w:bCs/>
+        </w:rPr>
+      </w:pPr>
+      <w:r>
+        <w:rPr>
+          <w:b/>
+          <w:bCs/>
+        </w:rPr>
+      </w:r>
+    </w:p>
+    <w:p>
+      <w:pPr>
+        <w:pStyle w:val="ListParagraph"/>
+        <w:spacing w:lineRule="auto" w:line="240" w:before="0" w:after="0"/>
+        <w:rPr>
+          <w:b/>
+          <w:b/>
+          <w:bCs/>
+        </w:rPr>
+      </w:pPr>
+      <w:r>
+        <w:rPr>
+          <w:b/>
+          <w:bCs/>
+        </w:rPr>
+      </w:r>
+    </w:p>
+    <w:p>
+      <w:pPr>
+        <w:pStyle w:val="ListParagraph"/>
+        <w:spacing w:lineRule="auto" w:line="240" w:before="0" w:after="0"/>
+        <w:rPr>
+          <w:b/>
+          <w:b/>
+          <w:bCs/>
+        </w:rPr>
+      </w:pPr>
+      <w:r>
+        <w:rPr>
+          <w:b/>
+          <w:bCs/>
+        </w:rPr>
+      </w:r>
+    </w:p>
+    <w:p>
+      <w:pPr>
+        <w:pStyle w:val="ListParagraph"/>
+        <w:spacing w:lineRule="auto" w:line="240" w:before="0" w:after="0"/>
+        <w:rPr>
+          <w:b/>
+          <w:b/>
+          <w:bCs/>
+        </w:rPr>
+      </w:pPr>
+      <w:r>
+        <w:rPr>
+          <w:b/>
+          <w:bCs/>
+        </w:rPr>
+      </w:r>
+    </w:p>
+    <w:p>
+      <w:pPr>
+        <w:pStyle w:val="ListParagraph"/>
+        <w:spacing w:lineRule="auto" w:line="240" w:before="0" w:after="0"/>
+        <w:rPr>
+          <w:b/>
+          <w:b/>
+          <w:bCs/>
+        </w:rPr>
+      </w:pPr>
+      <w:r>
+        <w:rPr>
+          <w:b/>
+          <w:bCs/>
+        </w:rPr>
+      </w:r>
+    </w:p>
+    <w:p>
+      <w:pPr>
+        <w:pStyle w:val="ListParagraph"/>
+        <w:spacing w:lineRule="auto" w:line="240" w:before="0" w:after="0"/>
+        <w:rPr>
+          <w:b/>
+          <w:b/>
+          <w:bCs/>
+        </w:rPr>
+      </w:pPr>
+      <w:r>
+        <w:rPr>
+          <w:b/>
+          <w:bCs/>
+        </w:rPr>
+      </w:r>
+    </w:p>
+    <w:p>
+      <w:pPr>
+        <w:pStyle w:val="ListParagraph"/>
+        <w:spacing w:lineRule="auto" w:line="240" w:before="0" w:after="0"/>
+        <w:rPr>
+          <w:b/>
+          <w:b/>
+          <w:bCs/>
+        </w:rPr>
+      </w:pPr>
+      <w:r>
+        <w:rPr>
+          <w:b/>
+          <w:bCs/>
+        </w:rPr>
+      </w:r>
+    </w:p>
+    <w:p>
+      <w:pPr>
+        <w:pStyle w:val="ListParagraph"/>
+        <w:spacing w:lineRule="auto" w:line="240" w:before="0" w:after="0"/>
+        <w:rPr>
+          <w:b/>
+          <w:b/>
+          <w:bCs/>
+        </w:rPr>
+      </w:pPr>
+      <w:r>
+        <w:rPr>
+          <w:b/>
+          <w:bCs/>
+        </w:rPr>
       </w:r>
     </w:p>
     <w:p>
@@ -215,27 +2141,529 @@
     <w:p>
       <w:pPr>
         <w:pStyle w:val="ListParagraph"/>
-        <w:spacing w:lineRule="auto" w:line="240" w:before="0" w:after="0"/>
-        <w:rPr/>
-      </w:pPr>
-      <w:r>
-        <w:rPr/>
-        <w:t>WAVEFORM-2</w:t>
-      </w:r>
-    </w:p>
-    <w:p>
-      <w:pPr>
-        <w:pStyle w:val="Normal"/>
-        <w:spacing w:lineRule="auto" w:line="240" w:before="0" w:after="0"/>
-        <w:rPr>
-          <w:b/>
-          <w:b/>
-        </w:rPr>
-      </w:pPr>
-      <w:r>
-        <w:rPr>
-          <w:b/>
-        </w:rPr>
+        <w:numPr>
+          <w:ilvl w:val="0"/>
+          <w:numId w:val="0"/>
+        </w:numPr>
+        <w:spacing w:lineRule="auto" w:line="240" w:before="0" w:after="0"/>
+        <w:ind w:left="1440" w:hanging="0"/>
+        <w:rPr/>
+      </w:pPr>
+      <w:r>
+        <w:rPr/>
+      </w:r>
+    </w:p>
+    <w:p>
+      <w:pPr>
+        <w:pStyle w:val="ListParagraph"/>
+        <w:spacing w:lineRule="auto" w:line="240" w:before="0" w:after="0"/>
+        <w:rPr>
+          <w:b/>
+          <w:b/>
+          <w:bCs/>
+        </w:rPr>
+      </w:pPr>
+      <w:r>
+        <w:rPr>
+          <w:b/>
+          <w:bCs/>
+        </w:rPr>
+        <w:t>WAVEFORM-2-</w:t>
+      </w:r>
+      <w:r>
+        <w:rPr>
+          <w:b/>
+          <w:bCs/>
+        </w:rPr>
+        <w:t>1</w:t>
+      </w:r>
+    </w:p>
+    <w:p>
+      <w:pPr>
+        <w:pStyle w:val="ListParagraph"/>
+        <w:spacing w:lineRule="auto" w:line="240" w:before="0" w:after="0"/>
+        <w:rPr>
+          <w:b/>
+          <w:b/>
+          <w:bCs/>
+        </w:rPr>
+      </w:pPr>
+      <w:r>
+        <w:rPr>
+          <w:b/>
+          <w:bCs/>
+        </w:rPr>
+      </w:r>
+    </w:p>
+    <w:p>
+      <w:pPr>
+        <w:pStyle w:val="ListParagraph"/>
+        <w:spacing w:lineRule="auto" w:line="240" w:before="0" w:after="0"/>
+        <w:rPr>
+          <w:b/>
+          <w:b/>
+          <w:bCs/>
+        </w:rPr>
+      </w:pPr>
+      <w:r>
+        <w:rPr>
+          <w:b/>
+          <w:bCs/>
+        </w:rPr>
+        <w:drawing>
+          <wp:anchor behindDoc="0" distT="0" distB="0" distL="0" distR="0" simplePos="0" locked="0" layoutInCell="1" allowOverlap="1" relativeHeight="5">
+            <wp:simplePos x="0" y="0"/>
+            <wp:positionH relativeFrom="column">
+              <wp:align>center</wp:align>
+            </wp:positionH>
+            <wp:positionV relativeFrom="paragraph">
+              <wp:posOffset>635</wp:posOffset>
+            </wp:positionV>
+            <wp:extent cx="7084695" cy="4810125"/>
+            <wp:effectExtent l="0" t="0" r="0" b="0"/>
+            <wp:wrapSquare wrapText="largest"/>
+            <wp:docPr id="4" name="Image4" descr=""/>
+            <wp:cNvGraphicFramePr>
+              <a:graphicFrameLocks xmlns:a="http://schemas.openxmlformats.org/drawingml/2006/main" noChangeAspect="1"/>
+            </wp:cNvGraphicFramePr>
+            <a:graphic xmlns:a="http://schemas.openxmlformats.org/drawingml/2006/main">
+              <a:graphicData uri="http://schemas.openxmlformats.org/drawingml/2006/picture">
+                <pic:pic xmlns:pic="http://schemas.openxmlformats.org/drawingml/2006/picture">
+                  <pic:nvPicPr>
+                    <pic:cNvPr id="4" name="Image4" descr=""/>
+                    <pic:cNvPicPr>
+                      <a:picLocks noChangeAspect="1" noChangeArrowheads="1"/>
+                    </pic:cNvPicPr>
+                  </pic:nvPicPr>
+                  <pic:blipFill>
+                    <a:blip r:embed="rId5"/>
+                    <a:stretch>
+                      <a:fillRect/>
+                    </a:stretch>
+                  </pic:blipFill>
+                  <pic:spPr bwMode="auto">
+                    <a:xfrm>
+                      <a:off x="0" y="0"/>
+                      <a:ext cx="7084695" cy="4810125"/>
+                    </a:xfrm>
+                    <a:prstGeom prst="rect">
+                      <a:avLst/>
+                    </a:prstGeom>
+                  </pic:spPr>
+                </pic:pic>
+              </a:graphicData>
+            </a:graphic>
+          </wp:anchor>
+        </w:drawing>
+      </w:r>
+    </w:p>
+    <w:p>
+      <w:pPr>
+        <w:pStyle w:val="ListParagraph"/>
+        <w:spacing w:lineRule="auto" w:line="240" w:before="0" w:after="0"/>
+        <w:rPr>
+          <w:b w:val="false"/>
+          <w:b w:val="false"/>
+          <w:bCs w:val="false"/>
+        </w:rPr>
+      </w:pPr>
+      <w:r>
+        <w:rPr>
+          <w:b w:val="false"/>
+          <w:bCs w:val="false"/>
+        </w:rPr>
+      </w:r>
+    </w:p>
+    <w:p>
+      <w:pPr>
+        <w:pStyle w:val="Normal"/>
+        <w:spacing w:lineRule="auto" w:line="240" w:before="0" w:after="0"/>
+        <w:rPr>
+          <w:b/>
+          <w:b/>
+        </w:rPr>
+      </w:pPr>
+      <w:r>
+        <w:rPr>
+          <w:b/>
+        </w:rPr>
+      </w:r>
+    </w:p>
+    <w:p>
+      <w:pPr>
+        <w:pStyle w:val="Normal"/>
+        <w:spacing w:lineRule="auto" w:line="240" w:before="0" w:after="0"/>
+        <w:rPr>
+          <w:b/>
+          <w:b/>
+        </w:rPr>
+      </w:pPr>
+      <w:r>
+        <w:rPr/>
+      </w:r>
+    </w:p>
+    <w:p>
+      <w:pPr>
+        <w:pStyle w:val="Normal"/>
+        <w:spacing w:lineRule="auto" w:line="240" w:before="0" w:after="0"/>
+        <w:rPr>
+          <w:b/>
+          <w:b/>
+        </w:rPr>
+      </w:pPr>
+      <w:r>
+        <w:rPr/>
+      </w:r>
+    </w:p>
+    <w:p>
+      <w:pPr>
+        <w:pStyle w:val="Normal"/>
+        <w:spacing w:lineRule="auto" w:line="240" w:before="0" w:after="0"/>
+        <w:rPr>
+          <w:b/>
+          <w:b/>
+        </w:rPr>
+      </w:pPr>
+      <w:r>
+        <w:rPr/>
+      </w:r>
+    </w:p>
+    <w:p>
+      <w:pPr>
+        <w:pStyle w:val="Normal"/>
+        <w:spacing w:lineRule="auto" w:line="240" w:before="0" w:after="0"/>
+        <w:rPr>
+          <w:b/>
+          <w:b/>
+        </w:rPr>
+      </w:pPr>
+      <w:r>
+        <w:rPr/>
+      </w:r>
+    </w:p>
+    <w:p>
+      <w:pPr>
+        <w:pStyle w:val="Normal"/>
+        <w:spacing w:lineRule="auto" w:line="240" w:before="0" w:after="0"/>
+        <w:rPr>
+          <w:b/>
+          <w:b/>
+        </w:rPr>
+      </w:pPr>
+      <w:r>
+        <w:rPr/>
+      </w:r>
+    </w:p>
+    <w:p>
+      <w:pPr>
+        <w:pStyle w:val="Normal"/>
+        <w:spacing w:lineRule="auto" w:line="240" w:before="0" w:after="0"/>
+        <w:rPr>
+          <w:b/>
+          <w:b/>
+        </w:rPr>
+      </w:pPr>
+      <w:r>
+        <w:rPr/>
+      </w:r>
+    </w:p>
+    <w:p>
+      <w:pPr>
+        <w:pStyle w:val="Normal"/>
+        <w:spacing w:lineRule="auto" w:line="240" w:before="0" w:after="0"/>
+        <w:rPr>
+          <w:b/>
+          <w:b/>
+        </w:rPr>
+      </w:pPr>
+      <w:r>
+        <w:rPr/>
+      </w:r>
+    </w:p>
+    <w:p>
+      <w:pPr>
+        <w:pStyle w:val="Normal"/>
+        <w:spacing w:lineRule="auto" w:line="240" w:before="0" w:after="0"/>
+        <w:rPr>
+          <w:b/>
+          <w:b/>
+        </w:rPr>
+      </w:pPr>
+      <w:r>
+        <w:rPr/>
+      </w:r>
+    </w:p>
+    <w:p>
+      <w:pPr>
+        <w:pStyle w:val="Normal"/>
+        <w:spacing w:lineRule="auto" w:line="240" w:before="0" w:after="0"/>
+        <w:rPr>
+          <w:b/>
+          <w:b/>
+        </w:rPr>
+      </w:pPr>
+      <w:r>
+        <w:rPr/>
+      </w:r>
+    </w:p>
+    <w:p>
+      <w:pPr>
+        <w:pStyle w:val="Normal"/>
+        <w:spacing w:lineRule="auto" w:line="240" w:before="0" w:after="0"/>
+        <w:rPr>
+          <w:b/>
+          <w:b/>
+        </w:rPr>
+      </w:pPr>
+      <w:r>
+        <w:rPr/>
+      </w:r>
+    </w:p>
+    <w:p>
+      <w:pPr>
+        <w:pStyle w:val="Normal"/>
+        <w:spacing w:lineRule="auto" w:line="240" w:before="0" w:after="0"/>
+        <w:rPr>
+          <w:b/>
+          <w:b/>
+        </w:rPr>
+      </w:pPr>
+      <w:r>
+        <w:rPr/>
+      </w:r>
+    </w:p>
+    <w:p>
+      <w:pPr>
+        <w:pStyle w:val="Normal"/>
+        <w:spacing w:lineRule="auto" w:line="240" w:before="0" w:after="0"/>
+        <w:rPr>
+          <w:b/>
+          <w:b/>
+        </w:rPr>
+      </w:pPr>
+      <w:r>
+        <w:rPr/>
+      </w:r>
+    </w:p>
+    <w:p>
+      <w:pPr>
+        <w:pStyle w:val="Normal"/>
+        <w:spacing w:lineRule="auto" w:line="240" w:before="0" w:after="0"/>
+        <w:rPr>
+          <w:b/>
+          <w:b/>
+        </w:rPr>
+      </w:pPr>
+      <w:r>
+        <w:rPr/>
+      </w:r>
+    </w:p>
+    <w:p>
+      <w:pPr>
+        <w:pStyle w:val="Normal"/>
+        <w:spacing w:lineRule="auto" w:line="240" w:before="0" w:after="0"/>
+        <w:rPr>
+          <w:b/>
+          <w:b/>
+        </w:rPr>
+      </w:pPr>
+      <w:r>
+        <w:rPr/>
+      </w:r>
+    </w:p>
+    <w:p>
+      <w:pPr>
+        <w:pStyle w:val="Normal"/>
+        <w:spacing w:lineRule="auto" w:line="240" w:before="0" w:after="0"/>
+        <w:rPr>
+          <w:b/>
+          <w:b/>
+        </w:rPr>
+      </w:pPr>
+      <w:r>
+        <w:rPr/>
+      </w:r>
+    </w:p>
+    <w:p>
+      <w:pPr>
+        <w:pStyle w:val="Normal"/>
+        <w:spacing w:lineRule="auto" w:line="240" w:before="0" w:after="0"/>
+        <w:rPr>
+          <w:b/>
+          <w:b/>
+        </w:rPr>
+      </w:pPr>
+      <w:r>
+        <w:rPr/>
+      </w:r>
+    </w:p>
+    <w:p>
+      <w:pPr>
+        <w:pStyle w:val="Normal"/>
+        <w:spacing w:lineRule="auto" w:line="240" w:before="0" w:after="0"/>
+        <w:rPr>
+          <w:b/>
+          <w:b/>
+        </w:rPr>
+      </w:pPr>
+      <w:r>
+        <w:rPr/>
+      </w:r>
+    </w:p>
+    <w:p>
+      <w:pPr>
+        <w:pStyle w:val="Normal"/>
+        <w:spacing w:lineRule="auto" w:line="240" w:before="0" w:after="0"/>
+        <w:rPr>
+          <w:b/>
+          <w:b/>
+        </w:rPr>
+      </w:pPr>
+      <w:r>
+        <w:rPr/>
+      </w:r>
+    </w:p>
+    <w:p>
+      <w:pPr>
+        <w:pStyle w:val="Normal"/>
+        <w:spacing w:lineRule="auto" w:line="240" w:before="0" w:after="0"/>
+        <w:rPr>
+          <w:b/>
+          <w:b/>
+        </w:rPr>
+      </w:pPr>
+      <w:r>
+        <w:rPr/>
+      </w:r>
+    </w:p>
+    <w:p>
+      <w:pPr>
+        <w:pStyle w:val="Normal"/>
+        <w:spacing w:lineRule="auto" w:line="240" w:before="0" w:after="0"/>
+        <w:rPr>
+          <w:b/>
+          <w:b/>
+        </w:rPr>
+      </w:pPr>
+      <w:r>
+        <w:rPr/>
+      </w:r>
+    </w:p>
+    <w:p>
+      <w:pPr>
+        <w:pStyle w:val="Normal"/>
+        <w:spacing w:lineRule="auto" w:line="240" w:before="0" w:after="0"/>
+        <w:rPr>
+          <w:b/>
+          <w:b/>
+        </w:rPr>
+      </w:pPr>
+      <w:r>
+        <w:rPr/>
+      </w:r>
+    </w:p>
+    <w:p>
+      <w:pPr>
+        <w:pStyle w:val="Normal"/>
+        <w:spacing w:lineRule="auto" w:line="240" w:before="0" w:after="0"/>
+        <w:rPr>
+          <w:b/>
+          <w:b/>
+        </w:rPr>
+      </w:pPr>
+      <w:r>
+        <w:rPr/>
+      </w:r>
+    </w:p>
+    <w:p>
+      <w:pPr>
+        <w:pStyle w:val="Normal"/>
+        <w:spacing w:lineRule="auto" w:line="240" w:before="0" w:after="0"/>
+        <w:rPr>
+          <w:b/>
+          <w:b/>
+        </w:rPr>
+      </w:pPr>
+      <w:r>
+        <w:rPr/>
+      </w:r>
+    </w:p>
+    <w:p>
+      <w:pPr>
+        <w:pStyle w:val="Normal"/>
+        <w:spacing w:lineRule="auto" w:line="240" w:before="0" w:after="0"/>
+        <w:rPr>
+          <w:b/>
+          <w:b/>
+        </w:rPr>
+      </w:pPr>
+      <w:r>
+        <w:rPr/>
+      </w:r>
+    </w:p>
+    <w:p>
+      <w:pPr>
+        <w:pStyle w:val="Normal"/>
+        <w:spacing w:lineRule="auto" w:line="240" w:before="0" w:after="0"/>
+        <w:rPr>
+          <w:b/>
+          <w:b/>
+        </w:rPr>
+      </w:pPr>
+      <w:r>
+        <w:rPr/>
+      </w:r>
+    </w:p>
+    <w:p>
+      <w:pPr>
+        <w:pStyle w:val="Normal"/>
+        <w:spacing w:lineRule="auto" w:line="240" w:before="0" w:after="0"/>
+        <w:rPr>
+          <w:b/>
+          <w:b/>
+        </w:rPr>
+      </w:pPr>
+      <w:r>
+        <w:rPr/>
+      </w:r>
+    </w:p>
+    <w:p>
+      <w:pPr>
+        <w:pStyle w:val="Normal"/>
+        <w:spacing w:lineRule="auto" w:line="240" w:before="0" w:after="0"/>
+        <w:rPr>
+          <w:b/>
+          <w:b/>
+        </w:rPr>
+      </w:pPr>
+      <w:r>
+        <w:rPr/>
+      </w:r>
+    </w:p>
+    <w:p>
+      <w:pPr>
+        <w:pStyle w:val="Normal"/>
+        <w:spacing w:lineRule="auto" w:line="240" w:before="0" w:after="0"/>
+        <w:rPr>
+          <w:b/>
+          <w:b/>
+        </w:rPr>
+      </w:pPr>
+      <w:r>
+        <w:rPr/>
+      </w:r>
+    </w:p>
+    <w:p>
+      <w:pPr>
+        <w:pStyle w:val="Normal"/>
+        <w:spacing w:lineRule="auto" w:line="240" w:before="0" w:after="0"/>
+        <w:rPr>
+          <w:b/>
+          <w:b/>
+        </w:rPr>
+      </w:pPr>
+      <w:r>
+        <w:rPr/>
       </w:r>
     </w:p>
     <w:p>

</xml_diff>